<commit_message>
DOC: S'actualitza el document de shortcuts per la versió 0.10.
</commit_message>
<xml_diff>
--- a/starviewer/doc/help/shortcuts/shotcuts_catala_win.docx
+++ b/starviewer/doc/help/shortcuts/shotcuts_catala_win.docx
@@ -187,15 +187,7 @@
                       <w:sz w:val="22"/>
                     </w:rPr>
                     <w:tab/>
-                    <w:t xml:space="preserve">        </w:t>
-                  </w:r>
-                  <w:r>
-                    <w:rPr>
-                      <w:rFonts w:ascii="Trebuchet MS" w:hAnsi="Trebuchet MS" w:cs="Verdana"/>
-                      <w:color w:val="FFFFFF"/>
-                      <w:sz w:val="22"/>
-                    </w:rPr>
-                    <w:t xml:space="preserve">v.0.9  </w:t>
+                    <w:t xml:space="preserve">     </w:t>
                   </w:r>
                   <w:r>
                     <w:rPr>
@@ -204,6 +196,22 @@
                       <w:sz w:val="22"/>
                     </w:rPr>
                     <w:t xml:space="preserve"> </w:t>
+                  </w:r>
+                  <w:r>
+                    <w:rPr>
+                      <w:rFonts w:ascii="Trebuchet MS" w:hAnsi="Trebuchet MS" w:cs="Verdana"/>
+                      <w:color w:val="FFFFFF"/>
+                      <w:sz w:val="22"/>
+                    </w:rPr>
+                    <w:t>v.0.</w:t>
+                  </w:r>
+                  <w:r>
+                    <w:rPr>
+                      <w:rFonts w:ascii="Trebuchet MS" w:hAnsi="Trebuchet MS" w:cs="Verdana"/>
+                      <w:color w:val="FFFFFF"/>
+                      <w:sz w:val="22"/>
+                    </w:rPr>
+                    <w:t>10</w:t>
                   </w:r>
                 </w:p>
                 <w:p>
@@ -324,15 +332,6 @@
           <w:szCs w:val="4"/>
         </w:rPr>
       </w:pPr>
-    </w:p>
-    <w:p>
-      <w:pPr>
-        <w:ind w:left="0"/>
-        <w:rPr>
-          <w:sz w:val="4"/>
-          <w:szCs w:val="4"/>
-        </w:rPr>
-      </w:pPr>
       <w:r>
         <w:rPr>
           <w:noProof/>
@@ -344,30 +343,24 @@
           <wp:anchor distT="0" distB="0" distL="114300" distR="114300" simplePos="0" relativeHeight="251658240" behindDoc="1" locked="0" layoutInCell="1" allowOverlap="1">
             <wp:simplePos x="0" y="0"/>
             <wp:positionH relativeFrom="column">
-              <wp:posOffset>-357505</wp:posOffset>
+              <wp:posOffset>-400685</wp:posOffset>
             </wp:positionH>
             <wp:positionV relativeFrom="paragraph">
-              <wp:posOffset>88265</wp:posOffset>
+              <wp:posOffset>94615</wp:posOffset>
             </wp:positionV>
-            <wp:extent cx="9624695" cy="4105910"/>
-            <wp:effectExtent l="19050" t="0" r="0" b="0"/>
+            <wp:extent cx="9674860" cy="4123055"/>
+            <wp:effectExtent l="19050" t="0" r="2540" b="0"/>
             <wp:wrapTight wrapText="bothSides">
               <wp:wrapPolygon edited="0">
-                <wp:start x="470" y="0"/>
-                <wp:lineTo x="214" y="100"/>
-                <wp:lineTo x="-43" y="902"/>
-                <wp:lineTo x="0" y="21045"/>
-                <wp:lineTo x="342" y="21547"/>
-                <wp:lineTo x="470" y="21547"/>
-                <wp:lineTo x="21120" y="21547"/>
-                <wp:lineTo x="21248" y="21547"/>
-                <wp:lineTo x="21547" y="21045"/>
-                <wp:lineTo x="21547" y="20845"/>
-                <wp:lineTo x="21590" y="19642"/>
-                <wp:lineTo x="21590" y="902"/>
-                <wp:lineTo x="21334" y="0"/>
-                <wp:lineTo x="21120" y="0"/>
-                <wp:lineTo x="470" y="0"/>
+                <wp:start x="43" y="0"/>
+                <wp:lineTo x="-43" y="1597"/>
+                <wp:lineTo x="-43" y="20758"/>
+                <wp:lineTo x="128" y="21457"/>
+                <wp:lineTo x="21478" y="21457"/>
+                <wp:lineTo x="21606" y="20858"/>
+                <wp:lineTo x="21606" y="898"/>
+                <wp:lineTo x="21521" y="0"/>
+                <wp:lineTo x="43" y="0"/>
               </wp:wrapPolygon>
             </wp:wrapTight>
             <wp:docPr id="37" name="36 Imagen" descr="image17791.png"/>
@@ -383,7 +376,7 @@
                   </pic:nvPicPr>
                   <pic:blipFill>
                     <a:blip r:embed="rId5" cstate="print"/>
-                    <a:srcRect l="427" t="2259"/>
+                    <a:srcRect t="2024" b="1619"/>
                     <a:stretch>
                       <a:fillRect/>
                     </a:stretch>
@@ -391,7 +384,7 @@
                   <pic:spPr>
                     <a:xfrm>
                       <a:off x="0" y="0"/>
-                      <a:ext cx="9624695" cy="4105910"/>
+                      <a:ext cx="9674860" cy="4123055"/>
                     </a:xfrm>
                     <a:prstGeom prst="rect">
                       <a:avLst/>
@@ -450,16 +443,16 @@
       </w:tblPr>
       <w:tblGrid>
         <w:gridCol w:w="567"/>
-        <w:gridCol w:w="2948"/>
+        <w:gridCol w:w="2835"/>
         <w:gridCol w:w="1134"/>
         <w:gridCol w:w="236"/>
         <w:gridCol w:w="567"/>
-        <w:gridCol w:w="3005"/>
+        <w:gridCol w:w="2778"/>
         <w:gridCol w:w="1191"/>
         <w:gridCol w:w="236"/>
         <w:gridCol w:w="624"/>
         <w:gridCol w:w="3288"/>
-        <w:gridCol w:w="1191"/>
+        <w:gridCol w:w="1531"/>
       </w:tblGrid>
       <w:tr>
         <w:trPr>
@@ -532,7 +525,7 @@
         </w:tc>
         <w:tc>
           <w:tcPr>
-            <w:tcW w:w="2948" w:type="dxa"/>
+            <w:tcW w:w="2835" w:type="dxa"/>
             <w:vAlign w:val="center"/>
           </w:tcPr>
           <w:p>
@@ -666,7 +659,7 @@
         </w:tc>
         <w:tc>
           <w:tcPr>
-            <w:tcW w:w="3005" w:type="dxa"/>
+            <w:tcW w:w="2778" w:type="dxa"/>
             <w:vAlign w:val="center"/>
           </w:tcPr>
           <w:p>
@@ -713,6 +706,10 @@
           <w:tcPr>
             <w:tcW w:w="236" w:type="dxa"/>
             <w:shd w:val="clear" w:color="auto" w:fill="auto"/>
+            <w:tcMar>
+              <w:left w:w="57" w:type="dxa"/>
+              <w:right w:w="57" w:type="dxa"/>
+            </w:tcMar>
             <w:vAlign w:val="center"/>
           </w:tcPr>
           <w:p>
@@ -810,7 +807,7 @@
         </w:tc>
         <w:tc>
           <w:tcPr>
-            <w:tcW w:w="1191" w:type="dxa"/>
+            <w:tcW w:w="1531" w:type="dxa"/>
             <w:vAlign w:val="center"/>
           </w:tcPr>
           <w:p>
@@ -910,7 +907,7 @@
         </w:tc>
         <w:tc>
           <w:tcPr>
-            <w:tcW w:w="2948" w:type="dxa"/>
+            <w:tcW w:w="2835" w:type="dxa"/>
             <w:vAlign w:val="center"/>
           </w:tcPr>
           <w:p>
@@ -1044,7 +1041,7 @@
         </w:tc>
         <w:tc>
           <w:tcPr>
-            <w:tcW w:w="3005" w:type="dxa"/>
+            <w:tcW w:w="2778" w:type="dxa"/>
             <w:vAlign w:val="center"/>
           </w:tcPr>
           <w:p>
@@ -1061,7 +1058,14 @@
                 <w:sz w:val="22"/>
                 <w:szCs w:val="22"/>
               </w:rPr>
-              <w:t>Obrir un fitxer</w:t>
+              <w:t>Obre</w:t>
+            </w:r>
+            <w:r>
+              <w:rPr>
+                <w:sz w:val="22"/>
+                <w:szCs w:val="22"/>
+              </w:rPr>
+              <w:t xml:space="preserve"> un fitxer</w:t>
             </w:r>
           </w:p>
         </w:tc>
@@ -1091,6 +1095,10 @@
           <w:tcPr>
             <w:tcW w:w="236" w:type="dxa"/>
             <w:shd w:val="clear" w:color="auto" w:fill="auto"/>
+            <w:tcMar>
+              <w:left w:w="57" w:type="dxa"/>
+              <w:right w:w="57" w:type="dxa"/>
+            </w:tcMar>
             <w:vAlign w:val="center"/>
           </w:tcPr>
           <w:p>
@@ -1182,7 +1190,14 @@
                 <w:sz w:val="22"/>
                 <w:szCs w:val="22"/>
               </w:rPr>
-              <w:t xml:space="preserve">Esborrar </w:t>
+              <w:t>Esborra</w:t>
+            </w:r>
+            <w:r>
+              <w:rPr>
+                <w:sz w:val="22"/>
+                <w:szCs w:val="22"/>
+              </w:rPr>
+              <w:t xml:space="preserve"> </w:t>
             </w:r>
             <w:r>
               <w:rPr>
@@ -1202,7 +1217,7 @@
         </w:tc>
         <w:tc>
           <w:tcPr>
-            <w:tcW w:w="1191" w:type="dxa"/>
+            <w:tcW w:w="1531" w:type="dxa"/>
             <w:vAlign w:val="center"/>
           </w:tcPr>
           <w:p>
@@ -1294,7 +1309,7 @@
         </w:tc>
         <w:tc>
           <w:tcPr>
-            <w:tcW w:w="2948" w:type="dxa"/>
+            <w:tcW w:w="2835" w:type="dxa"/>
             <w:vAlign w:val="center"/>
           </w:tcPr>
           <w:p>
@@ -1426,7 +1441,7 @@
         </w:tc>
         <w:tc>
           <w:tcPr>
-            <w:tcW w:w="3005" w:type="dxa"/>
+            <w:tcW w:w="2778" w:type="dxa"/>
             <w:vAlign w:val="center"/>
           </w:tcPr>
           <w:p>
@@ -1443,7 +1458,21 @@
                 <w:sz w:val="22"/>
                 <w:szCs w:val="22"/>
               </w:rPr>
-              <w:t>Obrir un DICOMDIR</w:t>
+              <w:t>Obr</w:t>
+            </w:r>
+            <w:r>
+              <w:rPr>
+                <w:sz w:val="22"/>
+                <w:szCs w:val="22"/>
+              </w:rPr>
+              <w:t>e</w:t>
+            </w:r>
+            <w:r>
+              <w:rPr>
+                <w:sz w:val="22"/>
+                <w:szCs w:val="22"/>
+              </w:rPr>
+              <w:t xml:space="preserve"> un DICOMDIR</w:t>
             </w:r>
           </w:p>
         </w:tc>
@@ -1473,6 +1502,10 @@
           <w:tcPr>
             <w:tcW w:w="236" w:type="dxa"/>
             <w:shd w:val="clear" w:color="auto" w:fill="auto"/>
+            <w:tcMar>
+              <w:left w:w="57" w:type="dxa"/>
+              <w:right w:w="57" w:type="dxa"/>
+            </w:tcMar>
             <w:vAlign w:val="center"/>
           </w:tcPr>
           <w:p>
@@ -1564,13 +1597,13 @@
                 <w:sz w:val="22"/>
                 <w:szCs w:val="22"/>
               </w:rPr>
-              <w:t>Restaurar</w:t>
-            </w:r>
-          </w:p>
-        </w:tc>
-        <w:tc>
-          <w:tcPr>
-            <w:tcW w:w="1191" w:type="dxa"/>
+              <w:t>Restaura</w:t>
+            </w:r>
+          </w:p>
+        </w:tc>
+        <w:tc>
+          <w:tcPr>
+            <w:tcW w:w="1531" w:type="dxa"/>
             <w:vAlign w:val="center"/>
           </w:tcPr>
           <w:p>
@@ -1662,7 +1695,7 @@
         </w:tc>
         <w:tc>
           <w:tcPr>
-            <w:tcW w:w="2948" w:type="dxa"/>
+            <w:tcW w:w="2835" w:type="dxa"/>
             <w:vAlign w:val="center"/>
           </w:tcPr>
           <w:p>
@@ -1679,7 +1712,14 @@
                 <w:sz w:val="22"/>
                 <w:szCs w:val="22"/>
               </w:rPr>
-              <w:t>Capturar la imatge actual</w:t>
+              <w:t>Captura</w:t>
+            </w:r>
+            <w:r>
+              <w:rPr>
+                <w:sz w:val="22"/>
+                <w:szCs w:val="22"/>
+              </w:rPr>
+              <w:t xml:space="preserve"> la imatge actual</w:t>
             </w:r>
           </w:p>
         </w:tc>
@@ -1794,7 +1834,7 @@
         </w:tc>
         <w:tc>
           <w:tcPr>
-            <w:tcW w:w="3005" w:type="dxa"/>
+            <w:tcW w:w="2778" w:type="dxa"/>
             <w:vAlign w:val="center"/>
           </w:tcPr>
           <w:p>
@@ -1811,7 +1851,14 @@
                 <w:sz w:val="22"/>
                 <w:szCs w:val="22"/>
               </w:rPr>
-              <w:t>Explorar estudis locals</w:t>
+              <w:t>Explora</w:t>
+            </w:r>
+            <w:r>
+              <w:rPr>
+                <w:sz w:val="22"/>
+                <w:szCs w:val="22"/>
+              </w:rPr>
+              <w:t xml:space="preserve"> estudis locals</w:t>
             </w:r>
           </w:p>
         </w:tc>
@@ -1841,6 +1888,10 @@
           <w:tcPr>
             <w:tcW w:w="236" w:type="dxa"/>
             <w:shd w:val="clear" w:color="auto" w:fill="auto"/>
+            <w:tcMar>
+              <w:left w:w="57" w:type="dxa"/>
+              <w:right w:w="57" w:type="dxa"/>
+            </w:tcMar>
             <w:vAlign w:val="center"/>
           </w:tcPr>
           <w:p>
@@ -1932,13 +1983,34 @@
                 <w:sz w:val="22"/>
                 <w:szCs w:val="22"/>
               </w:rPr>
-              <w:t>Pantalla completa</w:t>
-            </w:r>
-          </w:p>
-        </w:tc>
-        <w:tc>
-          <w:tcPr>
-            <w:tcW w:w="1191" w:type="dxa"/>
+              <w:t>Maximitza</w:t>
+            </w:r>
+            <w:r>
+              <w:rPr>
+                <w:sz w:val="22"/>
+                <w:szCs w:val="22"/>
+              </w:rPr>
+              <w:t xml:space="preserve"> a </w:t>
+            </w:r>
+            <w:r>
+              <w:rPr>
+                <w:sz w:val="22"/>
+                <w:szCs w:val="22"/>
+              </w:rPr>
+              <w:t>varies</w:t>
+            </w:r>
+            <w:r>
+              <w:rPr>
+                <w:sz w:val="22"/>
+                <w:szCs w:val="22"/>
+              </w:rPr>
+              <w:t xml:space="preserve"> pantalles</w:t>
+            </w:r>
+          </w:p>
+        </w:tc>
+        <w:tc>
+          <w:tcPr>
+            <w:tcW w:w="1531" w:type="dxa"/>
             <w:vAlign w:val="center"/>
           </w:tcPr>
           <w:p>
@@ -1949,22 +2021,48 @@
                 <w:szCs w:val="22"/>
               </w:rPr>
             </w:pPr>
+            <w:proofErr w:type="spellStart"/>
             <w:r>
               <w:rPr>
                 <w:color w:val="auto"/>
                 <w:sz w:val="22"/>
                 <w:szCs w:val="22"/>
               </w:rPr>
-              <w:t xml:space="preserve">Ctrl + </w:t>
-            </w:r>
-            <w:r>
-              <w:rPr>
-                <w:rFonts w:cs="Arial"/>
+              <w:t>Ctrl</w:t>
+            </w:r>
+            <w:proofErr w:type="spellEnd"/>
+            <w:r>
+              <w:rPr>
+                <w:color w:val="auto"/>
+                <w:sz w:val="22"/>
+                <w:szCs w:val="22"/>
+              </w:rPr>
+              <w:t xml:space="preserve"> +</w:t>
+            </w:r>
+            <w:r>
+              <w:rPr>
                 <w:color w:val="auto"/>
                 <w:sz w:val="28"/>
                 <w:szCs w:val="28"/>
               </w:rPr>
-              <w:sym w:font="Symbol" w:char="F0BF"/>
+              <w:sym w:font="Wingdings" w:char="F0F1"/>
+            </w:r>
+            <w:r>
+              <w:rPr>
+                <w:color w:val="auto"/>
+                <w:sz w:val="22"/>
+                <w:szCs w:val="22"/>
+              </w:rPr>
+              <w:t xml:space="preserve">+ </w:t>
+            </w:r>
+            <w:r>
+              <w:rPr>
+                <w:rFonts w:cs="Arial"/>
+                <w:color w:val="auto"/>
+                <w:sz w:val="22"/>
+                <w:szCs w:val="22"/>
+              </w:rPr>
+              <w:t>M</w:t>
             </w:r>
           </w:p>
         </w:tc>
@@ -1986,7 +2084,7 @@
         </w:tc>
         <w:tc>
           <w:tcPr>
-            <w:tcW w:w="2948" w:type="dxa"/>
+            <w:tcW w:w="2835" w:type="dxa"/>
             <w:vAlign w:val="center"/>
           </w:tcPr>
           <w:p>
@@ -2003,14 +2101,7 @@
                 <w:sz w:val="22"/>
                 <w:szCs w:val="22"/>
               </w:rPr>
-              <w:t xml:space="preserve">Capturar tota la </w:t>
-            </w:r>
-            <w:r>
-              <w:rPr>
-                <w:sz w:val="22"/>
-                <w:szCs w:val="22"/>
-              </w:rPr>
-              <w:t>sèrie</w:t>
+              <w:t>Captura tota la sèrie</w:t>
             </w:r>
           </w:p>
         </w:tc>
@@ -2079,7 +2170,7 @@
                 <wp:inline distT="0" distB="0" distL="0" distR="0">
                   <wp:extent cx="238539" cy="238539"/>
                   <wp:effectExtent l="19050" t="0" r="0" b="0"/>
-                  <wp:docPr id="49" name="Imagen 10" descr="C:\Documents and Settings\Roger\starviewer\src\main\images\pacsQuery.png"/>
+                  <wp:docPr id="2" name="Imagen 10" descr="C:\Documents and Settings\Roger\starviewer\src\main\images\pacsQuery.png"/>
                   <wp:cNvGraphicFramePr>
                     <a:graphicFrameLocks xmlns:a="http://schemas.openxmlformats.org/drawingml/2006/main" noChangeAspect="1"/>
                   </wp:cNvGraphicFramePr>
@@ -2125,7 +2216,8 @@
         </w:tc>
         <w:tc>
           <w:tcPr>
-            <w:tcW w:w="3005" w:type="dxa"/>
+            <w:tcW w:w="2778" w:type="dxa"/>
+            <w:shd w:val="clear" w:color="auto" w:fill="CDCDCD"/>
             <w:vAlign w:val="center"/>
           </w:tcPr>
           <w:p>
@@ -2142,7 +2234,14 @@
                 <w:sz w:val="22"/>
                 <w:szCs w:val="22"/>
               </w:rPr>
-              <w:t>Buscar al PACS</w:t>
+              <w:t>Busca</w:t>
+            </w:r>
+            <w:r>
+              <w:rPr>
+                <w:sz w:val="22"/>
+                <w:szCs w:val="22"/>
+              </w:rPr>
+              <w:t xml:space="preserve"> al PACS</w:t>
             </w:r>
           </w:p>
         </w:tc>
@@ -2172,6 +2271,10 @@
           <w:tcPr>
             <w:tcW w:w="236" w:type="dxa"/>
             <w:shd w:val="clear" w:color="auto" w:fill="auto"/>
+            <w:tcMar>
+              <w:left w:w="57" w:type="dxa"/>
+              <w:right w:w="57" w:type="dxa"/>
+            </w:tcMar>
             <w:vAlign w:val="center"/>
           </w:tcPr>
           <w:p>
@@ -2206,35 +2309,99 @@
         <w:tc>
           <w:tcPr>
             <w:tcW w:w="3288" w:type="dxa"/>
-            <w:shd w:val="clear" w:color="auto" w:fill="auto"/>
+            <w:shd w:val="clear" w:color="auto" w:fill="CDCDCD"/>
             <w:vAlign w:val="center"/>
           </w:tcPr>
           <w:p>
             <w:pPr>
               <w:cnfStyle w:val="000000100000"/>
               <w:rPr>
-                <w:color w:val="FFFFFF" w:themeColor="background1"/>
-                <w:sz w:val="22"/>
-                <w:szCs w:val="22"/>
-              </w:rPr>
-            </w:pPr>
-          </w:p>
-        </w:tc>
-        <w:tc>
-          <w:tcPr>
-            <w:tcW w:w="1191" w:type="dxa"/>
-            <w:shd w:val="clear" w:color="auto" w:fill="auto"/>
+                <w:sz w:val="22"/>
+                <w:szCs w:val="22"/>
+              </w:rPr>
+            </w:pPr>
+            <w:r>
+              <w:rPr>
+                <w:sz w:val="22"/>
+                <w:szCs w:val="22"/>
+              </w:rPr>
+              <w:t>Canvi</w:t>
+            </w:r>
+            <w:r>
+              <w:rPr>
+                <w:sz w:val="22"/>
+                <w:szCs w:val="22"/>
+              </w:rPr>
+              <w:t xml:space="preserve"> la finestra de pantalla</w:t>
+            </w:r>
+          </w:p>
+        </w:tc>
+        <w:tc>
+          <w:tcPr>
+            <w:tcW w:w="1531" w:type="dxa"/>
+            <w:shd w:val="clear" w:color="auto" w:fill="CDCDCD"/>
             <w:vAlign w:val="center"/>
           </w:tcPr>
           <w:p>
             <w:pPr>
               <w:cnfStyle w:val="000000100000"/>
               <w:rPr>
-                <w:color w:val="FFFFFF" w:themeColor="background1"/>
-                <w:sz w:val="22"/>
-                <w:szCs w:val="22"/>
-              </w:rPr>
-            </w:pPr>
+                <w:sz w:val="22"/>
+                <w:szCs w:val="22"/>
+              </w:rPr>
+            </w:pPr>
+            <w:r>
+              <w:rPr>
+                <w:noProof/>
+                <w:color w:val="auto"/>
+                <w:sz w:val="22"/>
+                <w:szCs w:val="22"/>
+                <w:lang w:val="es-ES"/>
+              </w:rPr>
+              <w:pict>
+                <v:shapetype id="_x0000_t32" coordsize="21600,21600" o:spt="32" o:oned="t" path="m,l21600,21600e" filled="f">
+                  <v:path arrowok="t" fillok="f" o:connecttype="none"/>
+                  <o:lock v:ext="edit" shapetype="t"/>
+                </v:shapetype>
+                <v:shape id="_x0000_s1038" type="#_x0000_t32" style="position:absolute;left:0;text-align:left;margin-left:50.6pt;margin-top:13.05pt;width:13.95pt;height:0;z-index:251660288;mso-position-horizontal-relative:text;mso-position-vertical-relative:text" o:connectortype="straight">
+                  <v:stroke endarrow="block"/>
+                </v:shape>
+              </w:pict>
+            </w:r>
+            <w:proofErr w:type="spellStart"/>
+            <w:r>
+              <w:rPr>
+                <w:color w:val="auto"/>
+                <w:sz w:val="22"/>
+                <w:szCs w:val="22"/>
+              </w:rPr>
+              <w:t>Ctrl</w:t>
+            </w:r>
+            <w:proofErr w:type="spellEnd"/>
+            <w:r>
+              <w:rPr>
+                <w:color w:val="auto"/>
+                <w:sz w:val="22"/>
+                <w:szCs w:val="22"/>
+              </w:rPr>
+              <w:t xml:space="preserve"> +</w:t>
+            </w:r>
+            <w:r>
+              <w:rPr>
+                <w:color w:val="auto"/>
+                <w:sz w:val="28"/>
+                <w:szCs w:val="28"/>
+              </w:rPr>
+              <w:sym w:font="Wingdings" w:char="F0F1"/>
+            </w:r>
+            <w:r>
+              <w:rPr>
+                <w:color w:val="auto"/>
+                <w:sz w:val="22"/>
+                <w:szCs w:val="22"/>
+              </w:rPr>
+              <w:t xml:space="preserve">+ </w:t>
+            </w:r>
           </w:p>
         </w:tc>
       </w:tr>
@@ -3014,7 +3181,7 @@
       </w:tcPr>
     </w:tblStylePr>
   </w:style>
-  <w:style w:type="table" w:styleId="Listavistosa">
+  <w:style w:type="table" w:customStyle="1" w:styleId="Listavistosa">
     <w:name w:val="Colorful List"/>
     <w:basedOn w:val="Tablanormal"/>
     <w:uiPriority w:val="72"/>

</xml_diff>